<commit_message>
Site inserido na VM
</commit_message>
<xml_diff>
--- a/Word/documentaçãoindividual.docx
+++ b/Word/documentaçãoindividual.docx
@@ -6,7 +6,7 @@
       <w:pPr>
         <w:jc w:val="center"/>
         <w:rPr>
-          <w:rFonts w:asciiTheme="majorHAnsi" w:hAnsiTheme="majorHAnsi" w:cstheme="majorHAnsi"/>
+          <w:rFonts w:ascii="Bahnschrift Regular" w:hAnsi="Bahnschrift Regular" w:cstheme="majorHAnsi"/>
           <w:sz w:val="44"/>
           <w:szCs w:val="44"/>
         </w:rPr>
@@ -14,7 +14,7 @@
       <w:bookmarkStart w:id="0" w:name="_Hlk165380489"/>
       <w:r>
         <w:rPr>
-          <w:rFonts w:asciiTheme="majorHAnsi" w:hAnsiTheme="majorHAnsi" w:cstheme="majorHAnsi"/>
+          <w:rFonts w:ascii="Bahnschrift Regular" w:hAnsi="Bahnschrift Regular" w:cstheme="majorHAnsi"/>
           <w:sz w:val="44"/>
           <w:szCs w:val="44"/>
         </w:rPr>
@@ -25,7 +25,7 @@
       <w:pPr>
         <w:jc w:val="center"/>
         <w:rPr>
-          <w:rFonts w:asciiTheme="majorHAnsi" w:hAnsiTheme="majorHAnsi" w:cstheme="majorHAnsi"/>
+          <w:rFonts w:ascii="Bahnschrift Regular" w:hAnsi="Bahnschrift Regular" w:cstheme="majorHAnsi"/>
           <w:sz w:val="44"/>
           <w:szCs w:val="44"/>
         </w:rPr>
@@ -35,14 +35,34 @@
       <w:pPr>
         <w:jc w:val="center"/>
         <w:rPr>
-          <w:rFonts w:asciiTheme="majorHAnsi" w:hAnsiTheme="majorHAnsi" w:cstheme="majorHAnsi"/>
-          <w:sz w:val="44"/>
-          <w:szCs w:val="44"/>
-        </w:rPr>
-      </w:pPr>
-      <w:r>
-        <w:rPr>
-          <w:rFonts w:asciiTheme="majorHAnsi" w:hAnsiTheme="majorHAnsi" w:cstheme="majorHAnsi"/>
+          <w:rFonts w:ascii="Bahnschrift Regular" w:hAnsi="Bahnschrift Regular" w:cstheme="majorHAnsi"/>
+          <w:sz w:val="44"/>
+          <w:szCs w:val="44"/>
+        </w:rPr>
+      </w:pPr>
+    </w:p>
+    <w:p>
+      <w:pPr>
+        <w:jc w:val="center"/>
+        <w:rPr>
+          <w:rFonts w:ascii="Bahnschrift Regular" w:hAnsi="Bahnschrift Regular" w:cstheme="majorHAnsi"/>
+          <w:sz w:val="44"/>
+          <w:szCs w:val="44"/>
+        </w:rPr>
+      </w:pPr>
+    </w:p>
+    <w:p>
+      <w:pPr>
+        <w:jc w:val="center"/>
+        <w:rPr>
+          <w:rFonts w:ascii="Bahnschrift Regular" w:hAnsi="Bahnschrift Regular" w:cstheme="majorHAnsi"/>
+          <w:sz w:val="44"/>
+          <w:szCs w:val="44"/>
+        </w:rPr>
+      </w:pPr>
+      <w:r>
+        <w:rPr>
+          <w:rFonts w:ascii="Bahnschrift Regular" w:hAnsi="Bahnschrift Regular" w:cstheme="majorHAnsi"/>
           <w:sz w:val="44"/>
           <w:szCs w:val="44"/>
         </w:rPr>
@@ -53,7 +73,7 @@
       <w:pPr>
         <w:jc w:val="center"/>
         <w:rPr>
-          <w:rFonts w:asciiTheme="majorHAnsi" w:hAnsiTheme="majorHAnsi" w:cstheme="majorHAnsi"/>
+          <w:rFonts w:ascii="Bahnschrift Regular" w:hAnsi="Bahnschrift Regular" w:cstheme="majorHAnsi"/>
           <w:sz w:val="44"/>
           <w:szCs w:val="44"/>
         </w:rPr>
@@ -63,7 +83,7 @@
       <w:pPr>
         <w:jc w:val="center"/>
         <w:rPr>
-          <w:rFonts w:asciiTheme="majorHAnsi" w:hAnsiTheme="majorHAnsi" w:cstheme="majorHAnsi"/>
+          <w:rFonts w:ascii="Bahnschrift Regular" w:hAnsi="Bahnschrift Regular" w:cstheme="majorHAnsi"/>
           <w:sz w:val="44"/>
           <w:szCs w:val="44"/>
         </w:rPr>
@@ -73,7 +93,7 @@
       <w:pPr>
         <w:jc w:val="center"/>
         <w:rPr>
-          <w:rFonts w:asciiTheme="majorHAnsi" w:hAnsiTheme="majorHAnsi" w:cstheme="majorHAnsi"/>
+          <w:rFonts w:ascii="Bahnschrift Regular" w:hAnsi="Bahnschrift Regular" w:cstheme="majorHAnsi"/>
           <w:sz w:val="44"/>
           <w:szCs w:val="44"/>
         </w:rPr>
@@ -83,17 +103,25 @@
       <w:pPr>
         <w:jc w:val="center"/>
         <w:rPr>
-          <w:rFonts w:asciiTheme="majorHAnsi" w:hAnsiTheme="majorHAnsi" w:cstheme="majorHAnsi"/>
-          <w:sz w:val="44"/>
-          <w:szCs w:val="44"/>
-        </w:rPr>
-      </w:pPr>
+          <w:rFonts w:ascii="Bahnschrift Regular" w:hAnsi="Bahnschrift Regular" w:cstheme="majorHAnsi"/>
+          <w:sz w:val="44"/>
+          <w:szCs w:val="44"/>
+        </w:rPr>
+      </w:pPr>
+      <w:r>
+        <w:rPr>
+          <w:rFonts w:ascii="Bahnschrift Regular" w:hAnsi="Bahnschrift Regular" w:cstheme="majorHAnsi"/>
+          <w:sz w:val="44"/>
+          <w:szCs w:val="44"/>
+        </w:rPr>
+        <w:t>Safe Trail</w:t>
+      </w:r>
     </w:p>
     <w:p>
       <w:pPr>
         <w:jc w:val="center"/>
         <w:rPr>
-          <w:rFonts w:asciiTheme="majorHAnsi" w:hAnsiTheme="majorHAnsi" w:cstheme="majorHAnsi"/>
+          <w:rFonts w:ascii="Bahnschrift Regular" w:hAnsi="Bahnschrift Regular" w:cstheme="majorHAnsi"/>
           <w:sz w:val="44"/>
           <w:szCs w:val="44"/>
         </w:rPr>
@@ -103,25 +131,17 @@
       <w:pPr>
         <w:jc w:val="center"/>
         <w:rPr>
-          <w:rFonts w:asciiTheme="majorHAnsi" w:hAnsiTheme="majorHAnsi" w:cstheme="majorHAnsi"/>
-          <w:sz w:val="44"/>
-          <w:szCs w:val="44"/>
-        </w:rPr>
-      </w:pPr>
-      <w:r>
-        <w:rPr>
-          <w:rFonts w:asciiTheme="majorHAnsi" w:hAnsiTheme="majorHAnsi" w:cstheme="majorHAnsi"/>
-          <w:sz w:val="44"/>
-          <w:szCs w:val="44"/>
-        </w:rPr>
-        <w:t>NOME PROJETO</w:t>
-      </w:r>
+          <w:rFonts w:ascii="Bahnschrift Regular" w:hAnsi="Bahnschrift Regular" w:cstheme="majorHAnsi"/>
+          <w:sz w:val="44"/>
+          <w:szCs w:val="44"/>
+        </w:rPr>
+      </w:pPr>
     </w:p>
     <w:p>
       <w:pPr>
         <w:jc w:val="center"/>
         <w:rPr>
-          <w:rFonts w:asciiTheme="majorHAnsi" w:hAnsiTheme="majorHAnsi" w:cstheme="majorHAnsi"/>
+          <w:rFonts w:ascii="Bahnschrift Regular" w:hAnsi="Bahnschrift Regular" w:cstheme="majorHAnsi"/>
           <w:sz w:val="44"/>
           <w:szCs w:val="44"/>
         </w:rPr>
@@ -131,7 +151,7 @@
       <w:pPr>
         <w:jc w:val="center"/>
         <w:rPr>
-          <w:rFonts w:asciiTheme="majorHAnsi" w:hAnsiTheme="majorHAnsi" w:cstheme="majorHAnsi"/>
+          <w:rFonts w:ascii="Bahnschrift Regular" w:hAnsi="Bahnschrift Regular" w:cstheme="majorHAnsi"/>
           <w:sz w:val="44"/>
           <w:szCs w:val="44"/>
         </w:rPr>
@@ -141,7 +161,7 @@
       <w:pPr>
         <w:jc w:val="center"/>
         <w:rPr>
-          <w:rFonts w:asciiTheme="majorHAnsi" w:hAnsiTheme="majorHAnsi" w:cstheme="majorHAnsi"/>
+          <w:rFonts w:ascii="Bahnschrift Regular" w:hAnsi="Bahnschrift Regular" w:cstheme="majorHAnsi"/>
           <w:sz w:val="44"/>
           <w:szCs w:val="44"/>
         </w:rPr>
@@ -151,7 +171,7 @@
       <w:pPr>
         <w:jc w:val="center"/>
         <w:rPr>
-          <w:rFonts w:asciiTheme="majorHAnsi" w:hAnsiTheme="majorHAnsi" w:cstheme="majorHAnsi"/>
+          <w:rFonts w:ascii="Bahnschrift Regular" w:hAnsi="Bahnschrift Regular" w:cstheme="majorHAnsi"/>
           <w:sz w:val="44"/>
           <w:szCs w:val="44"/>
         </w:rPr>
@@ -161,7 +181,7 @@
       <w:pPr>
         <w:jc w:val="center"/>
         <w:rPr>
-          <w:rFonts w:asciiTheme="majorHAnsi" w:hAnsiTheme="majorHAnsi" w:cstheme="majorHAnsi"/>
+          <w:rFonts w:ascii="Bahnschrift Regular" w:hAnsi="Bahnschrift Regular" w:cstheme="majorHAnsi"/>
           <w:sz w:val="44"/>
           <w:szCs w:val="44"/>
         </w:rPr>
@@ -171,7 +191,7 @@
       <w:pPr>
         <w:jc w:val="center"/>
         <w:rPr>
-          <w:rFonts w:asciiTheme="majorHAnsi" w:hAnsiTheme="majorHAnsi" w:cstheme="majorHAnsi"/>
+          <w:rFonts w:ascii="Bahnschrift Regular" w:hAnsi="Bahnschrift Regular" w:cstheme="majorHAnsi"/>
           <w:sz w:val="44"/>
           <w:szCs w:val="44"/>
         </w:rPr>
@@ -181,54 +201,58 @@
       <w:pPr>
         <w:jc w:val="center"/>
         <w:rPr>
-          <w:rFonts w:asciiTheme="majorHAnsi" w:hAnsiTheme="majorHAnsi" w:cstheme="majorHAnsi"/>
-          <w:sz w:val="44"/>
-          <w:szCs w:val="44"/>
-        </w:rPr>
-      </w:pPr>
+          <w:rFonts w:ascii="Bahnschrift Regular" w:hAnsi="Bahnschrift Regular" w:cstheme="majorHAnsi"/>
+          <w:sz w:val="36"/>
+          <w:szCs w:val="36"/>
+        </w:rPr>
+      </w:pPr>
+      <w:r>
+        <w:rPr>
+          <w:rFonts w:ascii="Bahnschrift Regular" w:hAnsi="Bahnschrift Regular" w:cstheme="majorHAnsi"/>
+          <w:sz w:val="36"/>
+          <w:szCs w:val="36"/>
+        </w:rPr>
+        <w:t>S</w:t>
+      </w:r>
+      <w:r>
+        <w:rPr>
+          <w:rFonts w:ascii="Bahnschrift Regular" w:hAnsi="Bahnschrift Regular" w:cstheme="majorHAnsi"/>
+          <w:sz w:val="36"/>
+          <w:szCs w:val="36"/>
+        </w:rPr>
+        <w:t xml:space="preserve">ão </w:t>
+      </w:r>
+      <w:r>
+        <w:rPr>
+          <w:rFonts w:ascii="Bahnschrift Regular" w:hAnsi="Bahnschrift Regular" w:cstheme="majorHAnsi"/>
+          <w:sz w:val="36"/>
+          <w:szCs w:val="36"/>
+        </w:rPr>
+        <w:t>P</w:t>
+      </w:r>
+      <w:r>
+        <w:rPr>
+          <w:rFonts w:ascii="Bahnschrift Regular" w:hAnsi="Bahnschrift Regular" w:cstheme="majorHAnsi"/>
+          <w:sz w:val="36"/>
+          <w:szCs w:val="36"/>
+        </w:rPr>
+        <w:t>aulo</w:t>
+      </w:r>
     </w:p>
     <w:p>
       <w:pPr>
         <w:jc w:val="center"/>
         <w:rPr>
-          <w:rFonts w:asciiTheme="majorHAnsi" w:hAnsiTheme="majorHAnsi" w:cstheme="majorHAnsi"/>
-          <w:sz w:val="44"/>
-          <w:szCs w:val="44"/>
-        </w:rPr>
-      </w:pPr>
-    </w:p>
-    <w:p>
-      <w:pPr>
-        <w:jc w:val="center"/>
-        <w:rPr>
-          <w:rFonts w:asciiTheme="majorHAnsi" w:hAnsiTheme="majorHAnsi" w:cstheme="majorHAnsi"/>
-          <w:sz w:val="44"/>
-          <w:szCs w:val="44"/>
-        </w:rPr>
-      </w:pPr>
-      <w:r>
-        <w:rPr>
-          <w:rFonts w:asciiTheme="majorHAnsi" w:hAnsiTheme="majorHAnsi" w:cstheme="majorHAnsi"/>
-          <w:sz w:val="44"/>
-          <w:szCs w:val="44"/>
-        </w:rPr>
-        <w:t>SP</w:t>
-      </w:r>
-    </w:p>
-    <w:p>
-      <w:pPr>
-        <w:jc w:val="center"/>
-        <w:rPr>
-          <w:rFonts w:asciiTheme="majorHAnsi" w:hAnsiTheme="majorHAnsi" w:cstheme="majorHAnsi"/>
-          <w:sz w:val="44"/>
-          <w:szCs w:val="44"/>
-        </w:rPr>
-      </w:pPr>
-      <w:r>
-        <w:rPr>
-          <w:rFonts w:asciiTheme="majorHAnsi" w:hAnsiTheme="majorHAnsi" w:cstheme="majorHAnsi"/>
-          <w:sz w:val="44"/>
-          <w:szCs w:val="44"/>
+          <w:rFonts w:ascii="Bahnschrift Regular" w:hAnsi="Bahnschrift Regular" w:cstheme="majorHAnsi"/>
+          <w:sz w:val="36"/>
+          <w:szCs w:val="36"/>
+        </w:rPr>
+      </w:pPr>
+      <w:r>
+        <w:rPr>
+          <w:rFonts w:ascii="Bahnschrift Regular" w:hAnsi="Bahnschrift Regular" w:cstheme="majorHAnsi"/>
+          <w:sz w:val="36"/>
+          <w:szCs w:val="36"/>
         </w:rPr>
         <w:t>2024</w:t>
       </w:r>
@@ -236,31 +260,781 @@
     <w:bookmarkEnd w:id="0"/>
     <w:p>
       <w:pPr>
-        <w:jc w:val="center"/>
-        <w:rPr>
-          <w:rFonts w:asciiTheme="majorHAnsi" w:hAnsiTheme="majorHAnsi" w:cstheme="majorHAnsi"/>
-          <w:sz w:val="44"/>
-          <w:szCs w:val="44"/>
-        </w:rPr>
-      </w:pPr>
-    </w:p>
-    <w:p>
-      <w:pPr>
-        <w:jc w:val="center"/>
-        <w:rPr>
-          <w:rFonts w:asciiTheme="majorHAnsi" w:hAnsiTheme="majorHAnsi" w:cstheme="majorHAnsi"/>
-          <w:sz w:val="44"/>
-          <w:szCs w:val="44"/>
-        </w:rPr>
-      </w:pPr>
-    </w:p>
-    <w:p>
-      <w:pPr>
-        <w:jc w:val="center"/>
-        <w:rPr>
-          <w:rFonts w:asciiTheme="majorHAnsi" w:hAnsiTheme="majorHAnsi" w:cstheme="majorHAnsi"/>
-          <w:sz w:val="44"/>
-          <w:szCs w:val="44"/>
+        <w:rPr>
+          <w:rFonts w:ascii="Bahnschrift Bold" w:hAnsi="Bahnschrift Bold" w:cstheme="majorHAnsi"/>
+          <w:b/>
+          <w:bCs/>
+          <w:sz w:val="44"/>
+          <w:szCs w:val="44"/>
+        </w:rPr>
+      </w:pPr>
+      <w:r>
+        <w:rPr>
+          <w:rFonts w:ascii="Bahnschrift Bold" w:hAnsi="Bahnschrift Bold" w:cstheme="majorHAnsi"/>
+          <w:b/>
+          <w:bCs/>
+          <w:sz w:val="44"/>
+          <w:szCs w:val="44"/>
+        </w:rPr>
+        <w:lastRenderedPageBreak/>
+        <w:t>Contexto</w:t>
+      </w:r>
+    </w:p>
+    <w:p>
+      <w:pPr>
+        <w:rPr>
+          <w:rFonts w:ascii="Bahnschrift" w:hAnsi="Bahnschrift" w:cstheme="majorHAnsi"/>
+          <w:sz w:val="28"/>
+          <w:szCs w:val="28"/>
+        </w:rPr>
+      </w:pPr>
+      <w:r>
+        <w:rPr>
+          <w:rFonts w:ascii="Bahnschrift" w:hAnsi="Bahnschrift" w:cstheme="majorHAnsi"/>
+          <w:sz w:val="28"/>
+          <w:szCs w:val="28"/>
+        </w:rPr>
+        <w:t>O turismo em áreas naturais tem aumentado significativamente, mas muitas vezes esse crescimento não é acompanhado por práticas sustentáveis. Isso resulta em degradação ambiental, impactos negativos nas comunidades locais e perda de biodiversidade. Sem um planejamento adequado, essas áreas podem sofrer danos irreparáveis, prejudicando tanto o meio ambiente quanto a economia local.</w:t>
+      </w:r>
+    </w:p>
+    <w:p>
+      <w:pPr>
+        <w:rPr>
+          <w:rFonts w:ascii="Bahnschrift" w:hAnsi="Bahnschrift" w:cstheme="majorHAnsi"/>
+          <w:sz w:val="28"/>
+          <w:szCs w:val="28"/>
+        </w:rPr>
+      </w:pPr>
+      <w:r>
+        <w:rPr>
+          <w:rFonts w:ascii="Bahnschrift" w:hAnsi="Bahnschrift" w:cstheme="majorHAnsi"/>
+          <w:sz w:val="28"/>
+          <w:szCs w:val="28"/>
+        </w:rPr>
+        <w:t xml:space="preserve">O projeto Safe Trail surge como uma solução inovadora para esses desafios. </w:t>
+      </w:r>
+      <w:r>
+        <w:rPr>
+          <w:rFonts w:ascii="Bahnschrift" w:hAnsi="Bahnschrift" w:cstheme="majorHAnsi"/>
+          <w:sz w:val="28"/>
+          <w:szCs w:val="28"/>
+        </w:rPr>
+        <w:t>Nosso portal promove trilhas de moto sustentáveis, enfatizando a conservação ambiental e o desenvolvimento econômico das comunidades rurais.</w:t>
+      </w:r>
+      <w:r>
+        <w:rPr>
+          <w:rFonts w:ascii="Bahnschrift" w:hAnsi="Bahnschrift" w:cstheme="majorHAnsi"/>
+          <w:sz w:val="28"/>
+          <w:szCs w:val="28"/>
+        </w:rPr>
+        <w:t xml:space="preserve"> Cada dólar gasto pelos trilheiros pode gerar até três dólares em impacto local, beneficiando diretamente essas regiões. Além disso, ao adotar práticas de mínimo impacto e compensação de carbono, Safe Trail atende à crescente demanda por ecoturismo responsável, posicionando sua marca como líder em sustentabilidade e responsabilidade social. </w:t>
+      </w:r>
+    </w:p>
+    <w:p>
+      <w:pPr>
+        <w:rPr>
+          <w:rFonts w:ascii="Bahnschrift" w:hAnsi="Bahnschrift" w:cstheme="minorHAnsi"/>
+          <w:sz w:val="28"/>
+          <w:szCs w:val="28"/>
+        </w:rPr>
+      </w:pPr>
+      <w:r>
+        <w:rPr>
+          <w:rFonts w:ascii="Bahnschrift" w:hAnsi="Bahnschrift" w:cstheme="minorHAnsi"/>
+          <w:sz w:val="28"/>
+          <w:szCs w:val="28"/>
+        </w:rPr>
+        <w:t xml:space="preserve">O objetivo é </w:t>
+      </w:r>
+      <w:r>
+        <w:rPr>
+          <w:rFonts w:ascii="Bahnschrift" w:hAnsi="Bahnschrift" w:cstheme="minorHAnsi"/>
+          <w:sz w:val="28"/>
+          <w:szCs w:val="28"/>
+        </w:rPr>
+        <w:t xml:space="preserve">criar um </w:t>
+      </w:r>
+      <w:r>
+        <w:rPr>
+          <w:rFonts w:ascii="Bahnschrift" w:hAnsi="Bahnschrift" w:cstheme="minorHAnsi"/>
+          <w:sz w:val="28"/>
+          <w:szCs w:val="28"/>
+        </w:rPr>
+        <w:t>ambiente</w:t>
+      </w:r>
+      <w:r>
+        <w:rPr>
+          <w:rFonts w:ascii="Bahnschrift" w:hAnsi="Bahnschrift" w:cstheme="minorHAnsi"/>
+          <w:sz w:val="28"/>
+          <w:szCs w:val="28"/>
+        </w:rPr>
+        <w:t xml:space="preserve"> que destaque as trilhas de moto em todo o Brasil, oferecendo informações detalhadas sobre cada percurso, incluindo sua história e importância cultural. Além disso, procuramos incentivar práticas sustentáveis </w:t>
+      </w:r>
+      <w:r>
+        <w:rPr>
+          <w:rFonts w:ascii="Arial" w:hAnsi="Arial" w:cs="Arial"/>
+          <w:sz w:val="28"/>
+          <w:szCs w:val="28"/>
+        </w:rPr>
+        <w:t>​​</w:t>
+      </w:r>
+      <w:r>
+        <w:rPr>
+          <w:rFonts w:ascii="Bahnschrift" w:hAnsi="Bahnschrift" w:cstheme="minorHAnsi"/>
+          <w:sz w:val="28"/>
+          <w:szCs w:val="28"/>
+        </w:rPr>
+        <w:t>entre os caminhantes, promovendo a conserva</w:t>
+      </w:r>
+      <w:r>
+        <w:rPr>
+          <w:rFonts w:ascii="Bahnschrift" w:hAnsi="Bahnschrift" w:cs="Bahnschrift"/>
+          <w:sz w:val="28"/>
+          <w:szCs w:val="28"/>
+        </w:rPr>
+        <w:t>çã</w:t>
+      </w:r>
+      <w:r>
+        <w:rPr>
+          <w:rFonts w:ascii="Bahnschrift" w:hAnsi="Bahnschrift" w:cstheme="minorHAnsi"/>
+          <w:sz w:val="28"/>
+          <w:szCs w:val="28"/>
+        </w:rPr>
+        <w:t>o ambiental e o desenvolvimento econ</w:t>
+      </w:r>
+      <w:r>
+        <w:rPr>
+          <w:rFonts w:ascii="Bahnschrift" w:hAnsi="Bahnschrift" w:cs="Bahnschrift"/>
+          <w:sz w:val="28"/>
+          <w:szCs w:val="28"/>
+        </w:rPr>
+        <w:t>ó</w:t>
+      </w:r>
+      <w:r>
+        <w:rPr>
+          <w:rFonts w:ascii="Bahnschrift" w:hAnsi="Bahnschrift" w:cstheme="minorHAnsi"/>
+          <w:sz w:val="28"/>
+          <w:szCs w:val="28"/>
+        </w:rPr>
+        <w:t>mico das comunidades locais. O projeto est</w:t>
+      </w:r>
+      <w:r>
+        <w:rPr>
+          <w:rFonts w:ascii="Bahnschrift" w:hAnsi="Bahnschrift" w:cs="Bahnschrift"/>
+          <w:sz w:val="28"/>
+          <w:szCs w:val="28"/>
+        </w:rPr>
+        <w:t>á</w:t>
+      </w:r>
+      <w:r>
+        <w:rPr>
+          <w:rFonts w:ascii="Bahnschrift" w:hAnsi="Bahnschrift" w:cstheme="minorHAnsi"/>
+          <w:sz w:val="28"/>
+          <w:szCs w:val="28"/>
+        </w:rPr>
+        <w:t xml:space="preserve"> alinhado com os seguintes ODS da ONU:</w:t>
+      </w:r>
+    </w:p>
+    <w:p>
+      <w:pPr>
+        <w:rPr>
+          <w:rFonts w:ascii="Bahnschrift" w:hAnsi="Bahnschrift" w:cstheme="minorHAnsi"/>
+          <w:sz w:val="28"/>
+          <w:szCs w:val="28"/>
+        </w:rPr>
+      </w:pPr>
+    </w:p>
+    <w:p>
+      <w:pPr>
+        <w:rPr>
+          <w:rFonts w:ascii="Bahnschrift" w:hAnsi="Bahnschrift" w:cstheme="minorHAnsi"/>
+          <w:sz w:val="28"/>
+          <w:szCs w:val="28"/>
+        </w:rPr>
+      </w:pPr>
+      <w:r>
+        <w:rPr>
+          <w:rFonts w:ascii="Bahnschrift" w:hAnsi="Bahnschrift" w:cstheme="minorHAnsi"/>
+          <w:sz w:val="28"/>
+          <w:szCs w:val="28"/>
+        </w:rPr>
+        <w:t>ODS 11: Cidades e Comunidades Sustentáveis</w:t>
+      </w:r>
+    </w:p>
+    <w:p>
+      <w:pPr>
+        <w:rPr>
+          <w:rFonts w:ascii="Bahnschrift" w:hAnsi="Bahnschrift" w:cstheme="minorHAnsi"/>
+          <w:sz w:val="28"/>
+          <w:szCs w:val="28"/>
+        </w:rPr>
+      </w:pPr>
+      <w:r>
+        <w:rPr>
+          <w:rFonts w:ascii="Bahnschrift" w:hAnsi="Bahnschrift" w:cstheme="minorHAnsi"/>
+          <w:sz w:val="28"/>
+          <w:szCs w:val="28"/>
+        </w:rPr>
+        <w:t>ODS 13: Ação contra as alterações climáticas globais</w:t>
+      </w:r>
+    </w:p>
+    <w:p>
+      <w:pPr>
+        <w:rPr>
+          <w:rFonts w:ascii="Bahnschrift" w:hAnsi="Bahnschrift" w:cstheme="minorHAnsi"/>
+          <w:sz w:val="28"/>
+          <w:szCs w:val="28"/>
+        </w:rPr>
+      </w:pPr>
+      <w:r>
+        <w:rPr>
+          <w:rFonts w:ascii="Bahnschrift" w:hAnsi="Bahnschrift" w:cstheme="minorHAnsi"/>
+          <w:sz w:val="28"/>
+          <w:szCs w:val="28"/>
+        </w:rPr>
+        <w:t>ODS 15: Vida na Terra</w:t>
+      </w:r>
+    </w:p>
+    <w:p>
+      <w:pPr>
+        <w:rPr>
+          <w:rFonts w:ascii="Bahnschrift" w:hAnsi="Bahnschrift" w:cstheme="minorHAnsi"/>
+          <w:sz w:val="28"/>
+          <w:szCs w:val="28"/>
+        </w:rPr>
+      </w:pPr>
+    </w:p>
+    <w:p>
+      <w:pPr>
+        <w:rPr>
+          <w:rFonts w:ascii="Bahnschrift" w:hAnsi="Bahnschrift" w:cstheme="minorHAnsi"/>
+          <w:sz w:val="28"/>
+          <w:szCs w:val="28"/>
+        </w:rPr>
+      </w:pPr>
+    </w:p>
+    <w:p>
+      <w:pPr>
+        <w:rPr>
+          <w:rFonts w:ascii="Bahnschrift" w:hAnsi="Bahnschrift" w:cstheme="minorHAnsi"/>
+          <w:sz w:val="28"/>
+          <w:szCs w:val="28"/>
+        </w:rPr>
+      </w:pPr>
+    </w:p>
+    <w:p>
+      <w:pPr>
+        <w:rPr>
+          <w:rFonts w:ascii="Bahnschrift" w:hAnsi="Bahnschrift" w:cstheme="minorHAnsi"/>
+          <w:sz w:val="28"/>
+          <w:szCs w:val="28"/>
+        </w:rPr>
+      </w:pPr>
+    </w:p>
+    <w:p>
+      <w:pPr>
+        <w:rPr>
+          <w:rFonts w:ascii="Bahnschrift" w:hAnsi="Bahnschrift" w:cstheme="minorHAnsi"/>
+          <w:sz w:val="28"/>
+          <w:szCs w:val="28"/>
+        </w:rPr>
+      </w:pPr>
+      <w:r>
+        <w:rPr>
+          <w:rFonts w:ascii="Bahnschrift" w:hAnsi="Bahnschrift" w:cstheme="minorHAnsi"/>
+          <w:sz w:val="28"/>
+          <w:szCs w:val="28"/>
+        </w:rPr>
+        <w:lastRenderedPageBreak/>
+        <w:t>Componentes do Projeto</w:t>
+      </w:r>
+      <w:r>
+        <w:rPr>
+          <w:rFonts w:ascii="Bahnschrift" w:hAnsi="Bahnschrift" w:cstheme="minorHAnsi"/>
+          <w:sz w:val="28"/>
+          <w:szCs w:val="28"/>
+        </w:rPr>
+        <w:t>:</w:t>
+      </w:r>
+    </w:p>
+    <w:p>
+      <w:pPr>
+        <w:rPr>
+          <w:rFonts w:ascii="Bahnschrift" w:hAnsi="Bahnschrift" w:cstheme="minorHAnsi"/>
+          <w:sz w:val="28"/>
+          <w:szCs w:val="28"/>
+        </w:rPr>
+      </w:pPr>
+      <w:r>
+        <w:rPr>
+          <w:rFonts w:ascii="Bahnschrift" w:hAnsi="Bahnschrift" w:cstheme="minorHAnsi"/>
+          <w:sz w:val="28"/>
+          <w:szCs w:val="28"/>
+        </w:rPr>
+        <w:t>Histórias de trilhas</w:t>
+      </w:r>
+    </w:p>
+    <w:p>
+      <w:pPr>
+        <w:rPr>
+          <w:rFonts w:ascii="Bahnschrift" w:hAnsi="Bahnschrift" w:cstheme="minorHAnsi"/>
+          <w:sz w:val="28"/>
+          <w:szCs w:val="28"/>
+        </w:rPr>
+      </w:pPr>
+      <w:r>
+        <w:rPr>
+          <w:rFonts w:ascii="Bahnschrift" w:hAnsi="Bahnschrift" w:cstheme="minorHAnsi"/>
+          <w:sz w:val="28"/>
+          <w:szCs w:val="28"/>
+        </w:rPr>
+        <w:t>Relatos de experiências de caminhantes e moradores locais.</w:t>
+      </w:r>
+    </w:p>
+    <w:p>
+      <w:pPr>
+        <w:rPr>
+          <w:rFonts w:ascii="Bahnschrift" w:hAnsi="Bahnschrift" w:cstheme="minorHAnsi"/>
+          <w:sz w:val="28"/>
+          <w:szCs w:val="28"/>
+        </w:rPr>
+      </w:pPr>
+      <w:r>
+        <w:rPr>
+          <w:rFonts w:ascii="Bahnschrift" w:hAnsi="Bahnschrift" w:cstheme="minorHAnsi"/>
+          <w:sz w:val="28"/>
+          <w:szCs w:val="28"/>
+        </w:rPr>
+        <w:t>Promoção do Desenvolvimento Sustentável (ODS 11)</w:t>
+      </w:r>
+    </w:p>
+    <w:p>
+      <w:pPr>
+        <w:rPr>
+          <w:rFonts w:ascii="Bahnschrift" w:hAnsi="Bahnschrift" w:cstheme="minorHAnsi"/>
+          <w:sz w:val="28"/>
+          <w:szCs w:val="28"/>
+        </w:rPr>
+      </w:pPr>
+    </w:p>
+    <w:p>
+      <w:pPr>
+        <w:rPr>
+          <w:rFonts w:ascii="Bahnschrift" w:hAnsi="Bahnschrift" w:cstheme="minorHAnsi"/>
+          <w:sz w:val="28"/>
+          <w:szCs w:val="28"/>
+        </w:rPr>
+      </w:pPr>
+    </w:p>
+    <w:p>
+      <w:pPr>
+        <w:rPr>
+          <w:rFonts w:ascii="Bahnschrift" w:hAnsi="Bahnschrift" w:cstheme="minorHAnsi"/>
+          <w:b/>
+          <w:bCs/>
+          <w:sz w:val="44"/>
+          <w:szCs w:val="44"/>
+        </w:rPr>
+      </w:pPr>
+    </w:p>
+    <w:p>
+      <w:pPr>
+        <w:rPr>
+          <w:rFonts w:ascii="Bahnschrift" w:hAnsi="Bahnschrift" w:cstheme="minorHAnsi"/>
+          <w:b/>
+          <w:bCs/>
+          <w:sz w:val="44"/>
+          <w:szCs w:val="44"/>
+        </w:rPr>
+      </w:pPr>
+    </w:p>
+    <w:p>
+      <w:pPr>
+        <w:rPr>
+          <w:rFonts w:ascii="Bahnschrift" w:hAnsi="Bahnschrift" w:cstheme="minorHAnsi"/>
+          <w:b/>
+          <w:bCs/>
+          <w:sz w:val="44"/>
+          <w:szCs w:val="44"/>
+        </w:rPr>
+      </w:pPr>
+      <w:r>
+        <w:rPr>
+          <w:rFonts w:ascii="Bahnschrift" w:hAnsi="Bahnschrift" w:cstheme="minorHAnsi"/>
+          <w:b/>
+          <w:bCs/>
+          <w:sz w:val="44"/>
+          <w:szCs w:val="44"/>
+        </w:rPr>
+        <w:t xml:space="preserve">Objetivo </w:t>
+      </w:r>
+    </w:p>
+    <w:p>
+      <w:pPr>
+        <w:pStyle w:val="PargrafodaLista"/>
+        <w:numPr>
+          <w:ilvl w:val="0"/>
+          <w:numId w:val="1"/>
+        </w:numPr>
+        <w:rPr>
+          <w:rFonts w:ascii="Bahnschrift" w:eastAsia="Calibri titulo" w:hAnsi="Bahnschrift" w:cs="Calibri"/>
+          <w:b/>
+          <w:sz w:val="28"/>
+          <w:szCs w:val="28"/>
+        </w:rPr>
+      </w:pPr>
+      <w:r>
+        <w:rPr>
+          <w:rFonts w:ascii="Bahnschrift" w:hAnsi="Bahnschrift" w:cs="Calibri"/>
+          <w:sz w:val="28"/>
+          <w:szCs w:val="28"/>
+        </w:rPr>
+        <w:t>Entregar Banco de Dados do projeto.</w:t>
+      </w:r>
+    </w:p>
+    <w:p>
+      <w:pPr>
+        <w:pStyle w:val="PargrafodaLista"/>
+        <w:numPr>
+          <w:ilvl w:val="0"/>
+          <w:numId w:val="1"/>
+        </w:numPr>
+        <w:rPr>
+          <w:rFonts w:ascii="Bahnschrift" w:eastAsia="Calibri titulo" w:hAnsi="Bahnschrift" w:cs="Calibri"/>
+          <w:b/>
+          <w:sz w:val="28"/>
+          <w:szCs w:val="28"/>
+        </w:rPr>
+      </w:pPr>
+      <w:r>
+        <w:rPr>
+          <w:rFonts w:ascii="Bahnschrift" w:hAnsi="Bahnschrift" w:cs="Calibri"/>
+          <w:sz w:val="28"/>
+          <w:szCs w:val="28"/>
+        </w:rPr>
+        <w:t>Entregar o Site institucional</w:t>
+      </w:r>
+    </w:p>
+    <w:p>
+      <w:pPr>
+        <w:pStyle w:val="PargrafodaLista"/>
+        <w:numPr>
+          <w:ilvl w:val="0"/>
+          <w:numId w:val="1"/>
+        </w:numPr>
+        <w:rPr>
+          <w:rFonts w:ascii="Bahnschrift" w:eastAsia="Calibri titulo" w:hAnsi="Bahnschrift" w:cs="Calibri"/>
+          <w:b/>
+          <w:sz w:val="28"/>
+          <w:szCs w:val="28"/>
+        </w:rPr>
+      </w:pPr>
+    </w:p>
+    <w:p>
+      <w:pPr>
+        <w:rPr>
+          <w:rFonts w:ascii="Bahnschrift" w:hAnsi="Bahnschrift" w:cstheme="minorHAnsi"/>
+          <w:b/>
+          <w:bCs/>
+          <w:sz w:val="44"/>
+          <w:szCs w:val="44"/>
+        </w:rPr>
+      </w:pPr>
+    </w:p>
+    <w:p>
+      <w:pPr>
+        <w:rPr>
+          <w:rFonts w:ascii="Bahnschrift" w:hAnsi="Bahnschrift" w:cstheme="minorHAnsi"/>
+          <w:b/>
+          <w:bCs/>
+          <w:sz w:val="44"/>
+          <w:szCs w:val="44"/>
+        </w:rPr>
+      </w:pPr>
+      <w:r>
+        <w:rPr>
+          <w:rFonts w:ascii="Bahnschrift" w:hAnsi="Bahnschrift" w:cstheme="minorHAnsi"/>
+          <w:b/>
+          <w:bCs/>
+          <w:sz w:val="44"/>
+          <w:szCs w:val="44"/>
+        </w:rPr>
+        <w:t>Justificativa</w:t>
+      </w:r>
+    </w:p>
+    <w:p>
+      <w:pPr>
+        <w:rPr>
+          <w:rFonts w:ascii="Bahnschrift" w:hAnsi="Bahnschrift" w:cstheme="minorHAnsi"/>
+          <w:sz w:val="28"/>
+          <w:szCs w:val="28"/>
+        </w:rPr>
+      </w:pPr>
+      <w:r>
+        <w:rPr>
+          <w:rFonts w:ascii="Bahnschrift" w:hAnsi="Bahnschrift" w:cstheme="minorHAnsi"/>
+          <w:sz w:val="28"/>
+          <w:szCs w:val="28"/>
+        </w:rPr>
+        <w:t>Promover turismo sustentável e desenvolvimento econômico em comunidades rurais</w:t>
+      </w:r>
+      <w:r>
+        <w:rPr>
+          <w:rFonts w:ascii="Bahnschrift" w:hAnsi="Bahnschrift" w:cstheme="minorHAnsi"/>
+          <w:sz w:val="28"/>
+          <w:szCs w:val="28"/>
+        </w:rPr>
+        <w:t>.</w:t>
+      </w:r>
+    </w:p>
+    <w:p>
+      <w:pPr>
+        <w:rPr>
+          <w:rFonts w:ascii="Bahnschrift" w:hAnsi="Bahnschrift" w:cstheme="minorHAnsi"/>
+          <w:sz w:val="28"/>
+          <w:szCs w:val="28"/>
+        </w:rPr>
+      </w:pPr>
+    </w:p>
+    <w:p>
+      <w:pPr>
+        <w:rPr>
+          <w:rFonts w:ascii="Bahnschrift" w:hAnsi="Bahnschrift" w:cstheme="minorHAnsi"/>
+          <w:b/>
+          <w:bCs/>
+          <w:sz w:val="44"/>
+          <w:szCs w:val="44"/>
+        </w:rPr>
+      </w:pPr>
+      <w:r>
+        <w:rPr>
+          <w:rFonts w:ascii="Bahnschrift" w:hAnsi="Bahnschrift" w:cstheme="minorHAnsi"/>
+          <w:b/>
+          <w:bCs/>
+          <w:sz w:val="44"/>
+          <w:szCs w:val="44"/>
+        </w:rPr>
+        <w:t>Escopo</w:t>
+      </w:r>
+    </w:p>
+    <w:p>
+      <w:pPr>
+        <w:rPr>
+          <w:rFonts w:cstheme="minorHAnsi"/>
+          <w:sz w:val="28"/>
+          <w:szCs w:val="28"/>
+          <w:u w:val="single"/>
+        </w:rPr>
+      </w:pPr>
+      <w:r>
+        <w:rPr>
+          <w:rFonts w:cstheme="minorHAnsi"/>
+          <w:sz w:val="28"/>
+          <w:szCs w:val="28"/>
+        </w:rPr>
+        <w:t>O projeto Safe Trail foi criado para ...</w:t>
+      </w:r>
+    </w:p>
+    <w:p>
+      <w:pPr>
+        <w:rPr>
+          <w:rFonts w:cstheme="minorHAnsi"/>
+          <w:sz w:val="28"/>
+          <w:szCs w:val="28"/>
+        </w:rPr>
+      </w:pPr>
+    </w:p>
+    <w:p>
+      <w:pPr>
+        <w:rPr>
+          <w:rFonts w:ascii="Bahnschrift" w:hAnsi="Bahnschrift" w:cstheme="minorHAnsi"/>
+          <w:b/>
+          <w:bCs/>
+          <w:sz w:val="44"/>
+          <w:szCs w:val="44"/>
+        </w:rPr>
+      </w:pPr>
+    </w:p>
+    <w:p>
+      <w:pPr>
+        <w:rPr>
+          <w:rFonts w:ascii="Bahnschrift" w:hAnsi="Bahnschrift" w:cstheme="minorHAnsi"/>
+          <w:b/>
+          <w:bCs/>
+          <w:sz w:val="44"/>
+          <w:szCs w:val="44"/>
+        </w:rPr>
+      </w:pPr>
+    </w:p>
+    <w:p>
+      <w:pPr>
+        <w:rPr>
+          <w:rFonts w:ascii="Bahnschrift" w:hAnsi="Bahnschrift" w:cstheme="minorHAnsi"/>
+          <w:b/>
+          <w:bCs/>
+          <w:sz w:val="44"/>
+          <w:szCs w:val="44"/>
+        </w:rPr>
+      </w:pPr>
+    </w:p>
+    <w:p>
+      <w:pPr>
+        <w:rPr>
+          <w:rFonts w:ascii="Bahnschrift" w:hAnsi="Bahnschrift" w:cstheme="minorHAnsi"/>
+          <w:b/>
+          <w:bCs/>
+          <w:sz w:val="44"/>
+          <w:szCs w:val="44"/>
+        </w:rPr>
+      </w:pPr>
+    </w:p>
+    <w:p>
+      <w:pPr>
+        <w:rPr>
+          <w:rFonts w:ascii="Bahnschrift" w:hAnsi="Bahnschrift" w:cstheme="minorHAnsi"/>
+          <w:b/>
+          <w:bCs/>
+          <w:sz w:val="44"/>
+          <w:szCs w:val="44"/>
+        </w:rPr>
+      </w:pPr>
+      <w:r>
+        <w:rPr>
+          <w:rFonts w:ascii="Bahnschrift" w:hAnsi="Bahnschrift" w:cstheme="minorHAnsi"/>
+          <w:b/>
+          <w:bCs/>
+          <w:sz w:val="44"/>
+          <w:szCs w:val="44"/>
+        </w:rPr>
+        <w:lastRenderedPageBreak/>
+        <w:t>Premissas</w:t>
+      </w:r>
+    </w:p>
+    <w:p>
+      <w:pPr>
+        <w:rPr>
+          <w:rFonts w:ascii="Bahnschrift" w:hAnsi="Bahnschrift" w:cstheme="minorHAnsi"/>
+          <w:b/>
+          <w:bCs/>
+          <w:sz w:val="44"/>
+          <w:szCs w:val="44"/>
+        </w:rPr>
+      </w:pPr>
+    </w:p>
+    <w:p>
+      <w:pPr>
+        <w:rPr>
+          <w:rFonts w:ascii="Bahnschrift" w:hAnsi="Bahnschrift" w:cstheme="minorHAnsi"/>
+          <w:b/>
+          <w:bCs/>
+          <w:sz w:val="44"/>
+          <w:szCs w:val="44"/>
+        </w:rPr>
+      </w:pPr>
+    </w:p>
+    <w:p>
+      <w:pPr>
+        <w:rPr>
+          <w:rFonts w:ascii="Bahnschrift" w:hAnsi="Bahnschrift" w:cstheme="minorHAnsi"/>
+          <w:b/>
+          <w:bCs/>
+          <w:sz w:val="44"/>
+          <w:szCs w:val="44"/>
+        </w:rPr>
+      </w:pPr>
+    </w:p>
+    <w:p>
+      <w:pPr>
+        <w:rPr>
+          <w:rFonts w:ascii="Bahnschrift" w:hAnsi="Bahnschrift" w:cstheme="minorHAnsi"/>
+          <w:b/>
+          <w:bCs/>
+          <w:sz w:val="44"/>
+          <w:szCs w:val="44"/>
+        </w:rPr>
+      </w:pPr>
+      <w:r>
+        <w:rPr>
+          <w:rFonts w:ascii="Bahnschrift" w:hAnsi="Bahnschrift" w:cstheme="minorHAnsi"/>
+          <w:b/>
+          <w:bCs/>
+          <w:sz w:val="44"/>
+          <w:szCs w:val="44"/>
+        </w:rPr>
+        <w:t>Restrições</w:t>
+      </w:r>
+    </w:p>
+    <w:p>
+      <w:pPr>
+        <w:rPr>
+          <w:rFonts w:ascii="Bahnschrift" w:hAnsi="Bahnschrift" w:cstheme="minorHAnsi"/>
+          <w:b/>
+          <w:bCs/>
+          <w:sz w:val="44"/>
+          <w:szCs w:val="44"/>
+        </w:rPr>
+      </w:pPr>
+    </w:p>
+    <w:p>
+      <w:pPr>
+        <w:rPr>
+          <w:rFonts w:ascii="Bahnschrift" w:hAnsi="Bahnschrift" w:cstheme="minorHAnsi"/>
+          <w:b/>
+          <w:bCs/>
+          <w:sz w:val="44"/>
+          <w:szCs w:val="44"/>
+        </w:rPr>
+      </w:pPr>
+    </w:p>
+    <w:p>
+      <w:pPr>
+        <w:rPr>
+          <w:rFonts w:ascii="Bahnschrift" w:hAnsi="Bahnschrift" w:cstheme="minorHAnsi"/>
+          <w:b/>
+          <w:bCs/>
+          <w:sz w:val="44"/>
+          <w:szCs w:val="44"/>
+        </w:rPr>
+      </w:pPr>
+      <w:r>
+        <w:rPr>
+          <w:rFonts w:ascii="Bahnschrift" w:hAnsi="Bahnschrift" w:cstheme="minorHAnsi"/>
+          <w:b/>
+          <w:bCs/>
+          <w:sz w:val="44"/>
+          <w:szCs w:val="44"/>
+        </w:rPr>
+        <w:t>Backlog</w:t>
+      </w:r>
+    </w:p>
+    <w:p>
+      <w:pPr>
+        <w:rPr>
+          <w:rFonts w:ascii="Bahnschrift" w:hAnsi="Bahnschrift" w:cstheme="minorHAnsi"/>
+          <w:b/>
+          <w:bCs/>
+          <w:sz w:val="44"/>
+          <w:szCs w:val="44"/>
+        </w:rPr>
+      </w:pPr>
+    </w:p>
+    <w:p>
+      <w:pPr>
+        <w:rPr>
+          <w:rFonts w:ascii="Bahnschrift" w:hAnsi="Bahnschrift" w:cstheme="minorHAnsi"/>
+          <w:b/>
+          <w:bCs/>
+          <w:sz w:val="44"/>
+          <w:szCs w:val="44"/>
+        </w:rPr>
+      </w:pPr>
+    </w:p>
+    <w:p>
+      <w:pPr>
+        <w:rPr>
+          <w:rFonts w:cstheme="minorHAnsi"/>
+          <w:sz w:val="28"/>
+          <w:szCs w:val="28"/>
         </w:rPr>
       </w:pPr>
     </w:p>
@@ -272,6 +1046,136 @@
     </w:sectPr>
   </w:body>
 </w:document>
+</file>
+
+<file path=word/numbering.xml><?xml version="1.0" encoding="utf-8"?>
+<w:numbering xmlns:wpc="http://schemas.microsoft.com/office/word/2010/wordprocessingCanvas" xmlns:cx="http://schemas.microsoft.com/office/drawing/2014/chartex" xmlns:cx1="http://schemas.microsoft.com/office/drawing/2015/9/8/chartex" xmlns:cx2="http://schemas.microsoft.com/office/drawing/2015/10/21/chartex" xmlns:cx3="http://schemas.microsoft.com/office/drawing/2016/5/9/chartex" xmlns:cx4="http://schemas.microsoft.com/office/drawing/2016/5/10/chartex" xmlns:cx5="http://schemas.microsoft.com/office/drawing/2016/5/11/chartex" xmlns:cx6="http://schemas.microsoft.com/office/drawing/2016/5/12/chartex" xmlns:cx7="http://schemas.microsoft.com/office/drawing/2016/5/13/chartex" xmlns:cx8="http://schemas.microsoft.com/office/drawing/2016/5/14/chartex" xmlns:mc="http://schemas.openxmlformats.org/markup-compatibility/2006" xmlns:aink="http://schemas.microsoft.com/office/drawing/2016/ink" xmlns:am3d="http://schemas.microsoft.com/office/drawing/2017/model3d" xmlns:o="urn:schemas-microsoft-com:office:office" xmlns:oel="http://schemas.microsoft.com/office/2019/extlst" xmlns:r="http://schemas.openxmlformats.org/officeDocument/2006/relationships" xmlns:m="http://schemas.openxmlformats.org/officeDocument/2006/math" xmlns:v="urn:schemas-microsoft-com:vml" xmlns:wp14="http://schemas.microsoft.com/office/word/2010/wordprocessingDrawing" xmlns:wp="http://schemas.openxmlformats.org/drawingml/2006/wordprocessingDrawing" xmlns:w10="urn:schemas-microsoft-com:office:word" xmlns:w="http://schemas.openxmlformats.org/wordprocessingml/2006/main" xmlns:w14="http://schemas.microsoft.com/office/word/2010/wordml" xmlns:w15="http://schemas.microsoft.com/office/word/2012/wordml" xmlns:w16cex="http://schemas.microsoft.com/office/word/2018/wordml/cex" xmlns:w16cid="http://schemas.microsoft.com/office/word/2016/wordml/cid" xmlns:w16="http://schemas.microsoft.com/office/word/2018/wordml" xmlns:w16du="http://schemas.microsoft.com/office/word/2023/wordml/word16du" xmlns:w16sdtdh="http://schemas.microsoft.com/office/word/2020/wordml/sdtdatahash" xmlns:w16se="http://schemas.microsoft.com/office/word/2015/wordml/symex" xmlns:wpg="http://schemas.microsoft.com/office/word/2010/wordprocessingGroup" xmlns:wpi="http://schemas.microsoft.com/office/word/2010/wordprocessingInk" xmlns:wne="http://schemas.microsoft.com/office/word/2006/wordml" xmlns:wps="http://schemas.microsoft.com/office/word/2010/wordprocessingShape" mc:Ignorable="w14 w15 w16se w16cid w16 w16cex w16sdtdh w16du wp14">
+  <w:abstractNum w:abstractNumId="0" w15:restartNumberingAfterBreak="0">
+    <w:nsid w:val="4E55560F"/>
+    <w:multiLevelType w:val="hybridMultilevel"/>
+    <w:tmpl w:val="83EEC56E"/>
+    <w:lvl w:ilvl="0" w:tplc="04160001">
+      <w:start w:val="1"/>
+      <w:numFmt w:val="bullet"/>
+      <w:lvlText w:val=""/>
+      <w:lvlJc w:val="left"/>
+      <w:pPr>
+        <w:ind w:left="720" w:hanging="360"/>
+      </w:pPr>
+      <w:rPr>
+        <w:rFonts w:ascii="Symbol" w:hAnsi="Symbol" w:hint="default"/>
+      </w:rPr>
+    </w:lvl>
+    <w:lvl w:ilvl="1" w:tplc="04160003">
+      <w:start w:val="1"/>
+      <w:numFmt w:val="bullet"/>
+      <w:lvlText w:val="o"/>
+      <w:lvlJc w:val="left"/>
+      <w:pPr>
+        <w:ind w:left="1440" w:hanging="360"/>
+      </w:pPr>
+      <w:rPr>
+        <w:rFonts w:ascii="Courier New" w:hAnsi="Courier New" w:cs="Courier New" w:hint="default"/>
+      </w:rPr>
+    </w:lvl>
+    <w:lvl w:ilvl="2" w:tplc="04160005">
+      <w:start w:val="1"/>
+      <w:numFmt w:val="bullet"/>
+      <w:lvlText w:val=""/>
+      <w:lvlJc w:val="left"/>
+      <w:pPr>
+        <w:ind w:left="2160" w:hanging="360"/>
+      </w:pPr>
+      <w:rPr>
+        <w:rFonts w:ascii="Wingdings" w:hAnsi="Wingdings" w:hint="default"/>
+      </w:rPr>
+    </w:lvl>
+    <w:lvl w:ilvl="3" w:tplc="04160001">
+      <w:start w:val="1"/>
+      <w:numFmt w:val="bullet"/>
+      <w:lvlText w:val=""/>
+      <w:lvlJc w:val="left"/>
+      <w:pPr>
+        <w:ind w:left="2880" w:hanging="360"/>
+      </w:pPr>
+      <w:rPr>
+        <w:rFonts w:ascii="Symbol" w:hAnsi="Symbol" w:hint="default"/>
+      </w:rPr>
+    </w:lvl>
+    <w:lvl w:ilvl="4" w:tplc="04160003">
+      <w:start w:val="1"/>
+      <w:numFmt w:val="bullet"/>
+      <w:lvlText w:val="o"/>
+      <w:lvlJc w:val="left"/>
+      <w:pPr>
+        <w:ind w:left="3600" w:hanging="360"/>
+      </w:pPr>
+      <w:rPr>
+        <w:rFonts w:ascii="Courier New" w:hAnsi="Courier New" w:cs="Courier New" w:hint="default"/>
+      </w:rPr>
+    </w:lvl>
+    <w:lvl w:ilvl="5" w:tplc="04160005">
+      <w:start w:val="1"/>
+      <w:numFmt w:val="bullet"/>
+      <w:lvlText w:val=""/>
+      <w:lvlJc w:val="left"/>
+      <w:pPr>
+        <w:ind w:left="4320" w:hanging="360"/>
+      </w:pPr>
+      <w:rPr>
+        <w:rFonts w:ascii="Wingdings" w:hAnsi="Wingdings" w:hint="default"/>
+      </w:rPr>
+    </w:lvl>
+    <w:lvl w:ilvl="6" w:tplc="04160001">
+      <w:start w:val="1"/>
+      <w:numFmt w:val="bullet"/>
+      <w:lvlText w:val=""/>
+      <w:lvlJc w:val="left"/>
+      <w:pPr>
+        <w:ind w:left="5040" w:hanging="360"/>
+      </w:pPr>
+      <w:rPr>
+        <w:rFonts w:ascii="Symbol" w:hAnsi="Symbol" w:hint="default"/>
+      </w:rPr>
+    </w:lvl>
+    <w:lvl w:ilvl="7" w:tplc="04160003">
+      <w:start w:val="1"/>
+      <w:numFmt w:val="bullet"/>
+      <w:lvlText w:val="o"/>
+      <w:lvlJc w:val="left"/>
+      <w:pPr>
+        <w:ind w:left="5760" w:hanging="360"/>
+      </w:pPr>
+      <w:rPr>
+        <w:rFonts w:ascii="Courier New" w:hAnsi="Courier New" w:cs="Courier New" w:hint="default"/>
+      </w:rPr>
+    </w:lvl>
+    <w:lvl w:ilvl="8" w:tplc="04160005">
+      <w:start w:val="1"/>
+      <w:numFmt w:val="bullet"/>
+      <w:lvlText w:val=""/>
+      <w:lvlJc w:val="left"/>
+      <w:pPr>
+        <w:ind w:left="6480" w:hanging="360"/>
+      </w:pPr>
+      <w:rPr>
+        <w:rFonts w:ascii="Wingdings" w:hAnsi="Wingdings" w:hint="default"/>
+      </w:rPr>
+    </w:lvl>
+  </w:abstractNum>
+  <w:num w:numId="1" w16cid:durableId="1043479414">
+    <w:abstractNumId w:val="0"/>
+    <w:lvlOverride w:ilvl="0"/>
+    <w:lvlOverride w:ilvl="1"/>
+    <w:lvlOverride w:ilvl="2"/>
+    <w:lvlOverride w:ilvl="3"/>
+    <w:lvlOverride w:ilvl="4"/>
+    <w:lvlOverride w:ilvl="5"/>
+    <w:lvlOverride w:ilvl="6"/>
+    <w:lvlOverride w:ilvl="7"/>
+    <w:lvlOverride w:ilvl="8"/>
+  </w:num>
+</w:numbering>
 </file>
 
 <file path=word/styles.xml><?xml version="1.0" encoding="utf-8"?>
@@ -702,6 +1606,22 @@
     <w:semiHidden/>
     <w:unhideWhenUsed/>
   </w:style>
+  <w:style w:type="paragraph" w:styleId="PargrafodaLista">
+    <w:name w:val="List Paragraph"/>
+    <w:basedOn w:val="Normal"/>
+    <w:uiPriority w:val="34"/>
+    <w:qFormat/>
+    <w:rsid w:val="001E490D"/>
+    <w:pPr>
+      <w:spacing w:line="256" w:lineRule="auto"/>
+      <w:ind w:left="720"/>
+      <w:contextualSpacing/>
+    </w:pPr>
+    <w:rPr>
+      <w:kern w:val="0"/>
+      <w14:ligatures w14:val="none"/>
+    </w:rPr>
+  </w:style>
 </w:styles>
 </file>
 

</xml_diff>